<commit_message>
Pequeño error window.onload de UD04
</commit_message>
<xml_diff>
--- a/UD04/DWEC - UD 04 - Eventos.docx
+++ b/UD04/DWEC - UD 04 - Eventos.docx
@@ -1922,10 +1922,9 @@
           <w:szCs w:val="16"/>
         </w:rPr>
         <w:sectPr>
-          <w:pgSz w:h="16838" w:w="11906"/>
+          <w:pgSz w:h="16838" w:w="11906" w:orient="portrait"/>
           <w:pgMar w:bottom="1134" w:top="1134" w:left="1134" w:right="1134" w:header="0" w:footer="0"/>
           <w:pgNumType w:start="1"/>
-          <w:cols w:equalWidth="0"/>
         </w:sectPr>
       </w:pPr>
       <w:r>
@@ -4094,7 +4093,7 @@
                 <w:shd w:fill="f8f8f8" w:val="clear"/>
                 <w:rtl w:val="0"/>
               </w:rPr>
-              <w:t xml:space="preserve">// Funcion que se ejecuta cuando se ha cargado todo el DOM</w:t>
+              <w:t xml:space="preserve">// Función que se ejecuta cuando se ha cargado todo el DOM</w:t>
             </w:r>
             <w:r>
               <w:rPr>
@@ -4153,7 +4152,7 @@
                 <w:shd w:fill="f8f8f8" w:val="clear"/>
                 <w:rtl w:val="0"/>
               </w:rPr>
-              <w:t xml:space="preserve">//Codigo a ejecutar </w:t>
+              <w:t xml:space="preserve">//Código a ejecutar </w:t>
             </w:r>
             <w:r>
               <w:rPr>
@@ -4174,7 +4173,7 @@
                 <w:shd w:fill="f8f8f8" w:val="clear"/>
                 <w:rtl w:val="0"/>
               </w:rPr>
-              <w:t xml:space="preserve">// Asignamos la funcion inicio al manejador onload de body.</w:t>
+              <w:t xml:space="preserve">// Asignamos la función inicio al manejador window.onload</w:t>
             </w:r>
             <w:r>
               <w:rPr>
@@ -4193,7 +4192,7 @@
                 <w:shd w:fill="f8f8f8" w:val="clear"/>
                 <w:rtl w:val="0"/>
               </w:rPr>
-              <w:t xml:space="preserve">// Esto garantiza que el codigo de "inicio" se ejecute con todo el DOM cargado</w:t>
+              <w:t xml:space="preserve">// Esto garantiza que el código de "inicio" se ejecute con todo el DOM cargado</w:t>
             </w:r>
             <w:r>
               <w:rPr>
@@ -4211,25 +4210,16 @@
                 <w:shd w:fill="f8f8f8" w:val="clear"/>
                 <w:rtl w:val="0"/>
               </w:rPr>
-              <w:t xml:space="preserve">document</w:t>
-            </w:r>
-            <w:r>
-              <w:rPr>
-                <w:rFonts w:ascii="Consolas" w:cs="Consolas" w:eastAsia="Consolas" w:hAnsi="Consolas"/>
-                <w:color w:val="333333"/>
-                <w:shd w:fill="f8f8f8" w:val="clear"/>
-                <w:rtl w:val="0"/>
-              </w:rPr>
-              <w:t xml:space="preserve">.body.onload=</w:t>
-            </w:r>
-            <w:r>
-              <w:rPr>
-                <w:rFonts w:ascii="Consolas" w:cs="Consolas" w:eastAsia="Consolas" w:hAnsi="Consolas"/>
-                <w:color w:val="dd1144"/>
-                <w:shd w:fill="f8f8f8" w:val="clear"/>
-                <w:rtl w:val="0"/>
-              </w:rPr>
-              <w:t xml:space="preserve">"inicio"</w:t>
+              <w:t xml:space="preserve">window</w:t>
+            </w:r>
+            <w:r>
+              <w:rPr>
+                <w:rFonts w:ascii="Consolas" w:cs="Consolas" w:eastAsia="Consolas" w:hAnsi="Consolas"/>
+                <w:color w:val="333333"/>
+                <w:shd w:fill="f8f8f8" w:val="clear"/>
+                <w:rtl w:val="0"/>
+              </w:rPr>
+              <w:t xml:space="preserve">.onload=inicio;</w:t>
             </w:r>
             <w:r>
               <w:rPr>
@@ -4248,43 +4238,6 @@
         <w:rPr>
           <w:rtl w:val="0"/>
         </w:rPr>
-      </w:r>
-    </w:p>
-    <w:p>
-      <w:pPr>
-        <w:rPr/>
-      </w:pPr>
-      <w:r>
-        <w:rPr>
-          <w:rtl w:val="0"/>
-        </w:rPr>
-        <w:t xml:space="preserve">También podría hacerse con eventos como “</w:t>
-      </w:r>
-      <w:r>
-        <w:rPr>
-          <w:b w:val="1"/>
-          <w:rtl w:val="0"/>
-        </w:rPr>
-        <w:t xml:space="preserve">window.load” </w:t>
-      </w:r>
-      <w:r>
-        <w:rPr>
-          <w:rtl w:val="0"/>
-        </w:rPr>
-        <w:t xml:space="preserve">en lugar de</w:t>
-      </w:r>
-      <w:r>
-        <w:rPr>
-          <w:b w:val="1"/>
-          <w:rtl w:val="0"/>
-        </w:rPr>
-        <w:t xml:space="preserve"> “document.body.load”</w:t>
-      </w:r>
-      <w:r>
-        <w:rPr>
-          <w:rtl w:val="0"/>
-        </w:rPr>
-        <w:t xml:space="preserve">.</w:t>
       </w:r>
     </w:p>
     <w:p>
@@ -4726,7 +4679,7 @@
                 <w:shd w:fill="f8f8f8" w:val="clear"/>
                 <w:rtl w:val="0"/>
               </w:rPr>
-              <w:t xml:space="preserve">(evento.type==</w:t>
+              <w:t xml:space="preserve">(evento.type===</w:t>
             </w:r>
             <w:r>
               <w:rPr>
@@ -4791,7 +4744,7 @@
                 <w:shd w:fill="f8f8f8" w:val="clear"/>
                 <w:rtl w:val="0"/>
               </w:rPr>
-              <w:t xml:space="preserve">(evento.type==</w:t>
+              <w:t xml:space="preserve">(evento.type===</w:t>
             </w:r>
             <w:r>
               <w:rPr>
@@ -5069,7 +5022,7 @@
                 <w:shd w:fill="f8f8f8" w:val="clear"/>
                 <w:rtl w:val="0"/>
               </w:rPr>
-              <w:t xml:space="preserve">(evento.type==</w:t>
+              <w:t xml:space="preserve">(evento.type===</w:t>
             </w:r>
             <w:r>
               <w:rPr>
@@ -5134,7 +5087,7 @@
                 <w:shd w:fill="f8f8f8" w:val="clear"/>
                 <w:rtl w:val="0"/>
               </w:rPr>
-              <w:t xml:space="preserve">(evento.type==</w:t>
+              <w:t xml:space="preserve">(evento.type===</w:t>
             </w:r>
             <w:r>
               <w:rPr>
@@ -6456,9 +6409,8 @@
       <w:headerReference r:id="rId13" w:type="default"/>
       <w:footerReference r:id="rId14" w:type="default"/>
       <w:type w:val="nextPage"/>
-      <w:pgSz w:h="16838" w:w="11906"/>
+      <w:pgSz w:h="16838" w:w="11906" w:orient="portrait"/>
       <w:pgMar w:bottom="1737" w:top="1623" w:left="1077" w:right="1077" w:header="1134" w:footer="1134"/>
-      <w:cols w:equalWidth="0"/>
     </w:sectPr>
   </w:body>
 </w:document>

</xml_diff>